<commit_message>
Weather of Four Seasons
</commit_message>
<xml_diff>
--- a/Sentences, Conjuctions/Connective adverbs and Conjuctions.docx
+++ b/Sentences, Conjuctions/Connective adverbs and Conjuctions.docx
@@ -72,11 +72,6 @@
         </w:rPr>
         <w:t>尽管如此</w:t>
       </w:r>
-    </w:p>
-    <w:p>
-      <w:pPr>
-        <w:jc w:val="left"/>
-      </w:pPr>
     </w:p>
     <w:p>
       <w:pPr>
@@ -365,23 +360,7 @@
               <w:t xml:space="preserve">Listing: </w:t>
             </w:r>
             <w:r>
-              <w:t>First(</w:t>
-            </w:r>
-            <w:proofErr w:type="spellStart"/>
-            <w:r>
-              <w:t>ly</w:t>
-            </w:r>
-            <w:proofErr w:type="spellEnd"/>
-            <w:r>
-              <w:t>), … Second(</w:t>
-            </w:r>
-            <w:proofErr w:type="spellStart"/>
-            <w:r>
-              <w:t>ly</w:t>
-            </w:r>
-            <w:proofErr w:type="spellEnd"/>
-            <w:r>
-              <w:t>), … Finally, …</w:t>
+              <w:t>First(ly), … Second(ly), … Finally, …</w:t>
             </w:r>
           </w:p>
           <w:p>
@@ -482,56 +461,56 @@
           <w:b/>
           <w:bCs/>
         </w:rPr>
+        <w:t>3</w:t>
+      </w:r>
+      <w:r>
+        <w:rPr>
+          <w:rFonts w:hint="eastAsia"/>
+          <w:b/>
+          <w:bCs/>
+        </w:rPr>
+        <w:t>,</w:t>
+      </w:r>
+      <w:r>
+        <w:rPr>
+          <w:b/>
+          <w:bCs/>
+        </w:rPr>
+        <w:t xml:space="preserve"> </w:t>
+      </w:r>
+      <w:r>
+        <w:rPr>
+          <w:rFonts w:hint="eastAsia"/>
+          <w:b/>
+          <w:bCs/>
+        </w:rPr>
+        <w:t>Star</w:t>
+      </w:r>
+      <w:r>
+        <w:rPr>
+          <w:b/>
+          <w:bCs/>
+        </w:rPr>
+        <w:t xml:space="preserve">ting: </w:t>
+      </w:r>
+      <w:r>
+        <w:rPr>
+          <w:rFonts w:hint="eastAsia"/>
+          <w:b/>
+          <w:bCs/>
+        </w:rPr>
+        <w:t>开头</w:t>
+      </w:r>
+    </w:p>
+    <w:p>
+      <w:pPr>
+        <w:jc w:val="left"/>
+      </w:pPr>
+      <w:r>
+        <w:rPr>
+          <w:rFonts w:hint="eastAsia"/>
+        </w:rPr>
         <w:lastRenderedPageBreak/>
-        <w:t>3</w:t>
-      </w:r>
-      <w:r>
-        <w:rPr>
-          <w:rFonts w:hint="eastAsia"/>
-          <w:b/>
-          <w:bCs/>
-        </w:rPr>
-        <w:t>,</w:t>
-      </w:r>
-      <w:r>
-        <w:rPr>
-          <w:b/>
-          <w:bCs/>
-        </w:rPr>
-        <w:t xml:space="preserve"> </w:t>
-      </w:r>
-      <w:r>
-        <w:rPr>
-          <w:rFonts w:hint="eastAsia"/>
-          <w:b/>
-          <w:bCs/>
-        </w:rPr>
-        <w:t>Star</w:t>
-      </w:r>
-      <w:r>
-        <w:rPr>
-          <w:b/>
-          <w:bCs/>
-        </w:rPr>
-        <w:t xml:space="preserve">ting: </w:t>
-      </w:r>
-      <w:r>
-        <w:rPr>
-          <w:rFonts w:hint="eastAsia"/>
-          <w:b/>
-          <w:bCs/>
-        </w:rPr>
-        <w:t>开头</w:t>
-      </w:r>
-    </w:p>
-    <w:p>
-      <w:pPr>
-        <w:jc w:val="left"/>
-      </w:pPr>
-      <w:r>
-        <w:rPr>
-          <w:rFonts w:hint="eastAsia"/>
-        </w:rPr>
         <w:t>Fir</w:t>
       </w:r>
       <w:r>
@@ -651,15 +630,7 @@
         <w:t>Conversely,…</w:t>
       </w:r>
       <w:r>
-        <w:t xml:space="preserve">  (in a way that is the opposite or reverse of </w:t>
-      </w:r>
-      <w:proofErr w:type="spellStart"/>
-      <w:r>
-        <w:t>sth</w:t>
-      </w:r>
-      <w:proofErr w:type="spellEnd"/>
-      <w:r>
-        <w:t>.)</w:t>
+        <w:t xml:space="preserve">  (in a way that is the opposite or reverse of sth.)</w:t>
       </w:r>
       <w:r>
         <w:t xml:space="preserve"> </w:t>

</xml_diff>